<commit_message>
Update README.md and letter_from_Doc.docx
</commit_message>
<xml_diff>
--- a/sample_data/letter_from_Doc.docx
+++ b/sample_data/letter_from_Doc.docx
@@ -483,6 +483,70 @@
           <w:lang w:val="en-US"/>
         </w:rPr>
         <w:t>Doc</w:t>
+      </w:r>
+    </w:p>
+    <w:p>
+      <w:pPr>
+        <w:spacing w:line="360" w:lineRule="auto"/>
+        <w:rPr>
+          <w:rFonts w:asciiTheme="majorHAnsi" w:hAnsiTheme="majorHAnsi" w:cstheme="majorHAnsi"/>
+          <w:i/>
+          <w:iCs/>
+          <w:lang w:val="en-US"/>
+        </w:rPr>
+      </w:pPr>
+      <w:r>
+        <w:rPr>
+          <w:noProof/>
+        </w:rPr>
+        <w:drawing>
+          <wp:inline distT="0" distB="0" distL="0" distR="0" wp14:anchorId="798CD132" wp14:editId="6B0B34C5">
+            <wp:extent cx="5791200" cy="733425"/>
+            <wp:effectExtent l="0" t="0" r="0" b="9525"/>
+            <wp:docPr id="1" name="Picture 1"/>
+            <wp:cNvGraphicFramePr>
+              <a:graphicFrameLocks xmlns:a="http://schemas.openxmlformats.org/drawingml/2006/main" noChangeAspect="1"/>
+            </wp:cNvGraphicFramePr>
+            <a:graphic xmlns:a="http://schemas.openxmlformats.org/drawingml/2006/main">
+              <a:graphicData uri="http://schemas.openxmlformats.org/drawingml/2006/picture">
+                <pic:pic xmlns:pic="http://schemas.openxmlformats.org/drawingml/2006/picture">
+                  <pic:nvPicPr>
+                    <pic:cNvPr id="0" name="Picture 1"/>
+                    <pic:cNvPicPr>
+                      <a:picLocks noChangeAspect="1" noChangeArrowheads="1"/>
+                    </pic:cNvPicPr>
+                  </pic:nvPicPr>
+                  <pic:blipFill>
+                    <a:blip r:embed="rId6">
+                      <a:extLst>
+                        <a:ext uri="{28A0092B-C50C-407E-A947-70E740481C1C}">
+                          <a14:useLocalDpi xmlns:a14="http://schemas.microsoft.com/office/drawing/2010/main" val="0"/>
+                        </a:ext>
+                      </a:extLst>
+                    </a:blip>
+                    <a:srcRect/>
+                    <a:stretch>
+                      <a:fillRect/>
+                    </a:stretch>
+                  </pic:blipFill>
+                  <pic:spPr bwMode="auto">
+                    <a:xfrm>
+                      <a:off x="0" y="0"/>
+                      <a:ext cx="5791200" cy="733425"/>
+                    </a:xfrm>
+                    <a:prstGeom prst="rect">
+                      <a:avLst/>
+                    </a:prstGeom>
+                    <a:noFill/>
+                    <a:ln>
+                      <a:noFill/>
+                    </a:ln>
+                  </pic:spPr>
+                </pic:pic>
+              </a:graphicData>
+            </a:graphic>
+          </wp:inline>
+        </w:drawing>
       </w:r>
     </w:p>
     <w:p>

</xml_diff>

<commit_message>
Update file paths and fix CSV reading in render_template function
</commit_message>
<xml_diff>
--- a/sample_data/letter_from_Doc.docx
+++ b/sample_data/letter_from_Doc.docx
@@ -15,7 +15,23 @@
           <w:rFonts w:asciiTheme="majorHAnsi" w:hAnsiTheme="majorHAnsi" w:cstheme="majorHAnsi"/>
           <w:lang w:val="en-US"/>
         </w:rPr>
-        <w:t>Dear {{ name }},</w:t>
+        <w:t xml:space="preserve">Dear </w:t>
+      </w:r>
+      <w:proofErr w:type="gramStart"/>
+      <w:r>
+        <w:rPr>
+          <w:rFonts w:asciiTheme="majorHAnsi" w:hAnsiTheme="majorHAnsi" w:cstheme="majorHAnsi"/>
+          <w:lang w:val="en-US"/>
+        </w:rPr>
+        <w:t>{{ name</w:t>
+      </w:r>
+      <w:proofErr w:type="gramEnd"/>
+      <w:r>
+        <w:rPr>
+          <w:rFonts w:asciiTheme="majorHAnsi" w:hAnsiTheme="majorHAnsi" w:cstheme="majorHAnsi"/>
+          <w:lang w:val="en-US"/>
+        </w:rPr>
+        <w:t xml:space="preserve"> }},</w:t>
       </w:r>
     </w:p>
     <w:p>
@@ -83,14 +99,6 @@
           <w:lang w:val="en-US"/>
         </w:rPr>
         <w:t>Here's a quick breakdown:</w:t>
-      </w:r>
-      <w:r>
-        <w:rPr>
-          <w:rFonts w:asciiTheme="majorHAnsi" w:eastAsia="Times New Roman" w:hAnsiTheme="majorHAnsi" w:cstheme="majorHAnsi"/>
-          <w:color w:val="374151"/>
-          <w:lang w:val="en-US"/>
-        </w:rPr>
-        <w:br/>
       </w:r>
     </w:p>
     <w:tbl>
@@ -122,6 +130,7 @@
                 <w:szCs w:val="24"/>
               </w:rPr>
             </w:pPr>
+            <w:proofErr w:type="spellStart"/>
             <w:r>
               <w:rPr>
                 <w:rFonts w:ascii="Segoe UI" w:hAnsi="Segoe UI" w:cs="Segoe UI"/>
@@ -131,6 +140,7 @@
               </w:rPr>
               <w:t>Aspect</w:t>
             </w:r>
+            <w:proofErr w:type="spellEnd"/>
           </w:p>
         </w:tc>
         <w:tc>
@@ -148,6 +158,7 @@
                 <w:szCs w:val="24"/>
               </w:rPr>
             </w:pPr>
+            <w:proofErr w:type="spellStart"/>
             <w:r>
               <w:rPr>
                 <w:rFonts w:ascii="Segoe UI" w:hAnsi="Segoe UI" w:cs="Segoe UI"/>
@@ -157,6 +168,7 @@
               </w:rPr>
               <w:t>Praise</w:t>
             </w:r>
+            <w:proofErr w:type="spellEnd"/>
           </w:p>
         </w:tc>
       </w:tr>
@@ -179,6 +191,7 @@
                 <w:szCs w:val="24"/>
               </w:rPr>
             </w:pPr>
+            <w:proofErr w:type="spellStart"/>
             <w:r>
               <w:rPr>
                 <w:rStyle w:val="Strong"/>
@@ -190,6 +203,7 @@
               </w:rPr>
               <w:t>Readability</w:t>
             </w:r>
+            <w:proofErr w:type="spellEnd"/>
           </w:p>
         </w:tc>
         <w:tc>
@@ -237,6 +251,7 @@
                 <w:szCs w:val="24"/>
               </w:rPr>
             </w:pPr>
+            <w:proofErr w:type="spellStart"/>
             <w:r>
               <w:rPr>
                 <w:rStyle w:val="Strong"/>
@@ -248,6 +263,7 @@
               </w:rPr>
               <w:t>Versatility</w:t>
             </w:r>
+            <w:proofErr w:type="spellEnd"/>
           </w:p>
         </w:tc>
         <w:tc>
@@ -356,6 +372,7 @@
                 <w:szCs w:val="24"/>
               </w:rPr>
             </w:pPr>
+            <w:proofErr w:type="spellStart"/>
             <w:r>
               <w:rPr>
                 <w:rStyle w:val="Strong"/>
@@ -367,6 +384,7 @@
               </w:rPr>
               <w:t>Adaptability</w:t>
             </w:r>
+            <w:proofErr w:type="spellEnd"/>
           </w:p>
         </w:tc>
         <w:tc>
@@ -419,21 +437,28 @@
           <w:lang w:val="en-US"/>
         </w:rPr>
       </w:pPr>
-    </w:p>
-    <w:p>
-      <w:pPr>
-        <w:spacing w:line="360" w:lineRule="auto"/>
-        <w:rPr>
-          <w:rFonts w:asciiTheme="majorHAnsi" w:hAnsiTheme="majorHAnsi" w:cstheme="majorHAnsi"/>
-          <w:lang w:val="en-US"/>
-        </w:rPr>
-      </w:pPr>
       <w:r>
         <w:rPr>
           <w:rFonts w:asciiTheme="majorHAnsi" w:hAnsiTheme="majorHAnsi" w:cstheme="majorHAnsi"/>
           <w:lang w:val="en-US"/>
         </w:rPr>
-        <w:t>May Python guide your coding odyssey, as you embark on byte-sized victories across the ages.</w:t>
+        <w:t xml:space="preserve">May Python guide your coding odyssey, as you embark on </w:t>
+      </w:r>
+      <w:proofErr w:type="spellStart"/>
+      <w:r>
+        <w:rPr>
+          <w:rFonts w:asciiTheme="majorHAnsi" w:hAnsiTheme="majorHAnsi" w:cstheme="majorHAnsi"/>
+          <w:lang w:val="en-US"/>
+        </w:rPr>
+        <w:t>byte</w:t>
+      </w:r>
+      <w:proofErr w:type="spellEnd"/>
+      <w:r>
+        <w:rPr>
+          <w:rFonts w:asciiTheme="majorHAnsi" w:hAnsiTheme="majorHAnsi" w:cstheme="majorHAnsi"/>
+          <w:lang w:val="en-US"/>
+        </w:rPr>
+        <w:t>-sized victories across the ages.</w:t>
       </w:r>
     </w:p>
     <w:p>
@@ -500,10 +525,10 @@
           <w:noProof/>
         </w:rPr>
         <w:drawing>
-          <wp:inline distT="0" distB="0" distL="0" distR="0" wp14:anchorId="798CD132" wp14:editId="6B0B34C5">
-            <wp:extent cx="5791200" cy="733425"/>
-            <wp:effectExtent l="0" t="0" r="0" b="9525"/>
-            <wp:docPr id="1" name="Picture 1"/>
+          <wp:inline distT="0" distB="0" distL="0" distR="0" wp14:anchorId="184BFABA" wp14:editId="3FF7B6B4">
+            <wp:extent cx="4352925" cy="2450609"/>
+            <wp:effectExtent l="0" t="0" r="0" b="6985"/>
+            <wp:docPr id="2" name="Picture 2" descr="DeLorean's teaser for electric gull-wing seems to travel back in time | The  West Australian"/>
             <wp:cNvGraphicFramePr>
               <a:graphicFrameLocks xmlns:a="http://schemas.openxmlformats.org/drawingml/2006/main" noChangeAspect="1"/>
             </wp:cNvGraphicFramePr>
@@ -511,7 +536,7 @@
               <a:graphicData uri="http://schemas.openxmlformats.org/drawingml/2006/picture">
                 <pic:pic xmlns:pic="http://schemas.openxmlformats.org/drawingml/2006/picture">
                   <pic:nvPicPr>
-                    <pic:cNvPr id="0" name="Picture 1"/>
+                    <pic:cNvPr id="0" name="Picture 1" descr="DeLorean's teaser for electric gull-wing seems to travel back in time | The  West Australian"/>
                     <pic:cNvPicPr>
                       <a:picLocks noChangeAspect="1" noChangeArrowheads="1"/>
                     </pic:cNvPicPr>
@@ -532,7 +557,7 @@
                   <pic:spPr bwMode="auto">
                     <a:xfrm>
                       <a:off x="0" y="0"/>
-                      <a:ext cx="5791200" cy="733425"/>
+                      <a:ext cx="4356293" cy="2452505"/>
                     </a:xfrm>
                     <a:prstGeom prst="rect">
                       <a:avLst/>

</xml_diff>

<commit_message>
Fix encoding issue and unescape HTML entities
</commit_message>
<xml_diff>
--- a/sample_data/letter_from_Doc.docx
+++ b/sample_data/letter_from_Doc.docx
@@ -15,23 +15,7 @@
           <w:rFonts w:asciiTheme="majorHAnsi" w:hAnsiTheme="majorHAnsi" w:cstheme="majorHAnsi"/>
           <w:lang w:val="en-US"/>
         </w:rPr>
-        <w:t xml:space="preserve">Dear </w:t>
-      </w:r>
-      <w:proofErr w:type="gramStart"/>
-      <w:r>
-        <w:rPr>
-          <w:rFonts w:asciiTheme="majorHAnsi" w:hAnsiTheme="majorHAnsi" w:cstheme="majorHAnsi"/>
-          <w:lang w:val="en-US"/>
-        </w:rPr>
-        <w:t>{{ name</w:t>
-      </w:r>
-      <w:proofErr w:type="gramEnd"/>
-      <w:r>
-        <w:rPr>
-          <w:rFonts w:asciiTheme="majorHAnsi" w:hAnsiTheme="majorHAnsi" w:cstheme="majorHAnsi"/>
-          <w:lang w:val="en-US"/>
-        </w:rPr>
-        <w:t xml:space="preserve"> }},</w:t>
+        <w:t>Dear {{ name }},</w:t>
       </w:r>
     </w:p>
     <w:p>
@@ -42,21 +26,40 @@
           <w:lang w:val="en-US"/>
         </w:rPr>
       </w:pPr>
-    </w:p>
-    <w:p>
-      <w:pPr>
-        <w:spacing w:line="360" w:lineRule="auto"/>
-        <w:rPr>
-          <w:rFonts w:asciiTheme="majorHAnsi" w:hAnsiTheme="majorHAnsi" w:cstheme="majorHAnsi"/>
-          <w:lang w:val="en-US"/>
-        </w:rPr>
-      </w:pPr>
       <w:r>
         <w:rPr>
           <w:rFonts w:asciiTheme="majorHAnsi" w:hAnsiTheme="majorHAnsi" w:cstheme="majorHAnsi"/>
           <w:lang w:val="en-US"/>
         </w:rPr>
-        <w:t>Greetings from the flux capacitor-powered realm of the future! I trust this missive reaches you at a point in the space-time continuum where the wonders of technology are only just beginning to unfold. It is with great excitement and enthusiasm that I write to you about a programming language that has, quite literally, stood the test of time – Python!</w:t>
+        <w:t xml:space="preserve">{% if name == </w:t>
+      </w:r>
+      <w:r>
+        <w:rPr>
+          <w:rFonts w:asciiTheme="majorHAnsi" w:hAnsiTheme="majorHAnsi" w:cstheme="majorHAnsi"/>
+          <w:lang w:val="en-US"/>
+        </w:rPr>
+        <w:t>"</w:t>
+      </w:r>
+      <w:r>
+        <w:rPr>
+          <w:rFonts w:asciiTheme="majorHAnsi" w:hAnsiTheme="majorHAnsi" w:cstheme="majorHAnsi"/>
+          <w:lang w:val="en-US"/>
+        </w:rPr>
+        <w:t>Marty</w:t>
+      </w:r>
+      <w:r>
+        <w:rPr>
+          <w:rFonts w:asciiTheme="majorHAnsi" w:hAnsiTheme="majorHAnsi" w:cstheme="majorHAnsi"/>
+          <w:lang w:val="en-US"/>
+        </w:rPr>
+        <w:t>"</w:t>
+      </w:r>
+      <w:r>
+        <w:rPr>
+          <w:rFonts w:asciiTheme="majorHAnsi" w:hAnsiTheme="majorHAnsi" w:cstheme="majorHAnsi"/>
+          <w:lang w:val="en-US"/>
+        </w:rPr>
+        <w:t xml:space="preserve"> %}</w:t>
       </w:r>
     </w:p>
     <w:p>
@@ -67,398 +70,19 @@
           <w:lang w:val="en-US"/>
         </w:rPr>
       </w:pPr>
-    </w:p>
-    <w:p>
-      <w:pPr>
-        <w:spacing w:line="360" w:lineRule="auto"/>
-        <w:rPr>
-          <w:rFonts w:asciiTheme="majorHAnsi" w:eastAsia="Times New Roman" w:hAnsiTheme="majorHAnsi" w:cstheme="majorHAnsi"/>
-          <w:color w:val="374151"/>
-          <w:sz w:val="24"/>
-          <w:szCs w:val="24"/>
-          <w:lang w:val="en-US"/>
-        </w:rPr>
-      </w:pPr>
       <w:r>
         <w:rPr>
           <w:rFonts w:asciiTheme="majorHAnsi" w:hAnsiTheme="majorHAnsi" w:cstheme="majorHAnsi"/>
           <w:lang w:val="en-US"/>
         </w:rPr>
-        <w:t>In this era of rapid technological advancement, where the DeLorean is but a quaint relic of my own temporal escapades, Python has emerged as a programming language that transcends the ages. Its simplicity, readability, and versatility make it a formidable tool for the scientific minds of both the present and the past.</w:t>
+        <w:t>If my calculations are correct, you will receive this letter immediately after you saw the DeLorean struck by lightning. First, let me assure you that I am alive and well. I've been living happily these past eight months in the year 1885</w:t>
       </w:r>
       <w:r>
         <w:rPr>
           <w:rFonts w:asciiTheme="majorHAnsi" w:hAnsiTheme="majorHAnsi" w:cstheme="majorHAnsi"/>
           <w:lang w:val="en-US"/>
         </w:rPr>
-        <w:t xml:space="preserve"> </w:t>
-      </w:r>
-      <w:r>
-        <w:rPr>
-          <w:rFonts w:asciiTheme="majorHAnsi" w:hAnsiTheme="majorHAnsi" w:cstheme="majorHAnsi"/>
-          <w:lang w:val="en-US"/>
-        </w:rPr>
-        <w:t>Here's a quick breakdown:</w:t>
-      </w:r>
-    </w:p>
-    <w:tbl>
-      <w:tblPr>
-        <w:tblStyle w:val="GridTable2-Accent1"/>
-        <w:tblW w:w="0" w:type="auto"/>
-        <w:tblLook w:val="04A0" w:firstRow="1" w:lastRow="0" w:firstColumn="1" w:lastColumn="0" w:noHBand="0" w:noVBand="1"/>
-      </w:tblPr>
-      <w:tblGrid>
-        <w:gridCol w:w="1696"/>
-        <w:gridCol w:w="7932"/>
-      </w:tblGrid>
-      <w:tr>
-        <w:trPr>
-          <w:cnfStyle w:val="100000000000" w:firstRow="1" w:lastRow="0" w:firstColumn="0" w:lastColumn="0" w:oddVBand="0" w:evenVBand="0" w:oddHBand="0" w:evenHBand="0" w:firstRowFirstColumn="0" w:firstRowLastColumn="0" w:lastRowFirstColumn="0" w:lastRowLastColumn="0"/>
-        </w:trPr>
-        <w:tc>
-          <w:tcPr>
-            <w:cnfStyle w:val="001000000000" w:firstRow="0" w:lastRow="0" w:firstColumn="1" w:lastColumn="0" w:oddVBand="0" w:evenVBand="0" w:oddHBand="0" w:evenHBand="0" w:firstRowFirstColumn="0" w:firstRowLastColumn="0" w:lastRowFirstColumn="0" w:lastRowLastColumn="0"/>
-            <w:tcW w:w="1696" w:type="dxa"/>
-          </w:tcPr>
-          <w:p>
-            <w:pPr>
-              <w:spacing w:line="360" w:lineRule="auto"/>
-              <w:rPr>
-                <w:rFonts w:asciiTheme="majorHAnsi" w:eastAsia="Times New Roman" w:hAnsiTheme="majorHAnsi" w:cstheme="majorHAnsi"/>
-                <w:color w:val="374151"/>
-                <w:sz w:val="24"/>
-                <w:szCs w:val="24"/>
-              </w:rPr>
-            </w:pPr>
-            <w:proofErr w:type="spellStart"/>
-            <w:r>
-              <w:rPr>
-                <w:rFonts w:ascii="Segoe UI" w:hAnsi="Segoe UI" w:cs="Segoe UI"/>
-                <w:color w:val="374151"/>
-                <w:sz w:val="21"/>
-                <w:szCs w:val="21"/>
-              </w:rPr>
-              <w:t>Aspect</w:t>
-            </w:r>
-            <w:proofErr w:type="spellEnd"/>
-          </w:p>
-        </w:tc>
-        <w:tc>
-          <w:tcPr>
-            <w:tcW w:w="7932" w:type="dxa"/>
-          </w:tcPr>
-          <w:p>
-            <w:pPr>
-              <w:spacing w:line="360" w:lineRule="auto"/>
-              <w:cnfStyle w:val="100000000000" w:firstRow="1" w:lastRow="0" w:firstColumn="0" w:lastColumn="0" w:oddVBand="0" w:evenVBand="0" w:oddHBand="0" w:evenHBand="0" w:firstRowFirstColumn="0" w:firstRowLastColumn="0" w:lastRowFirstColumn="0" w:lastRowLastColumn="0"/>
-              <w:rPr>
-                <w:rFonts w:asciiTheme="majorHAnsi" w:eastAsia="Times New Roman" w:hAnsiTheme="majorHAnsi" w:cstheme="majorHAnsi"/>
-                <w:color w:val="374151"/>
-                <w:sz w:val="24"/>
-                <w:szCs w:val="24"/>
-              </w:rPr>
-            </w:pPr>
-            <w:proofErr w:type="spellStart"/>
-            <w:r>
-              <w:rPr>
-                <w:rFonts w:ascii="Segoe UI" w:hAnsi="Segoe UI" w:cs="Segoe UI"/>
-                <w:color w:val="374151"/>
-                <w:sz w:val="21"/>
-                <w:szCs w:val="21"/>
-              </w:rPr>
-              <w:t>Praise</w:t>
-            </w:r>
-            <w:proofErr w:type="spellEnd"/>
-          </w:p>
-        </w:tc>
-      </w:tr>
-      <w:tr>
-        <w:trPr>
-          <w:cnfStyle w:val="000000100000" w:firstRow="0" w:lastRow="0" w:firstColumn="0" w:lastColumn="0" w:oddVBand="0" w:evenVBand="0" w:oddHBand="1" w:evenHBand="0" w:firstRowFirstColumn="0" w:firstRowLastColumn="0" w:lastRowFirstColumn="0" w:lastRowLastColumn="0"/>
-        </w:trPr>
-        <w:tc>
-          <w:tcPr>
-            <w:cnfStyle w:val="001000000000" w:firstRow="0" w:lastRow="0" w:firstColumn="1" w:lastColumn="0" w:oddVBand="0" w:evenVBand="0" w:oddHBand="0" w:evenHBand="0" w:firstRowFirstColumn="0" w:firstRowLastColumn="0" w:lastRowFirstColumn="0" w:lastRowLastColumn="0"/>
-            <w:tcW w:w="1696" w:type="dxa"/>
-          </w:tcPr>
-          <w:p>
-            <w:pPr>
-              <w:spacing w:line="360" w:lineRule="auto"/>
-              <w:rPr>
-                <w:rFonts w:asciiTheme="majorHAnsi" w:eastAsia="Times New Roman" w:hAnsiTheme="majorHAnsi" w:cstheme="majorHAnsi"/>
-                <w:color w:val="374151"/>
-                <w:sz w:val="24"/>
-                <w:szCs w:val="24"/>
-              </w:rPr>
-            </w:pPr>
-            <w:proofErr w:type="spellStart"/>
-            <w:r>
-              <w:rPr>
-                <w:rStyle w:val="Strong"/>
-                <w:rFonts w:ascii="Segoe UI" w:hAnsi="Segoe UI" w:cs="Segoe UI"/>
-                <w:color w:val="374151"/>
-                <w:sz w:val="21"/>
-                <w:szCs w:val="21"/>
-                <w:bdr w:val="single" w:sz="2" w:space="0" w:color="D9D9E3" w:frame="1"/>
-              </w:rPr>
-              <w:t>Readability</w:t>
-            </w:r>
-            <w:proofErr w:type="spellEnd"/>
-          </w:p>
-        </w:tc>
-        <w:tc>
-          <w:tcPr>
-            <w:tcW w:w="7932" w:type="dxa"/>
-          </w:tcPr>
-          <w:p>
-            <w:pPr>
-              <w:spacing w:line="360" w:lineRule="auto"/>
-              <w:cnfStyle w:val="000000100000" w:firstRow="0" w:lastRow="0" w:firstColumn="0" w:lastColumn="0" w:oddVBand="0" w:evenVBand="0" w:oddHBand="1" w:evenHBand="0" w:firstRowFirstColumn="0" w:firstRowLastColumn="0" w:lastRowFirstColumn="0" w:lastRowLastColumn="0"/>
-              <w:rPr>
-                <w:rFonts w:asciiTheme="majorHAnsi" w:eastAsia="Times New Roman" w:hAnsiTheme="majorHAnsi" w:cstheme="majorHAnsi"/>
-                <w:color w:val="374151"/>
-                <w:sz w:val="24"/>
-                <w:szCs w:val="24"/>
-                <w:lang w:val="en-US"/>
-              </w:rPr>
-            </w:pPr>
-            <w:r>
-              <w:rPr>
-                <w:rFonts w:ascii="Segoe UI" w:hAnsi="Segoe UI" w:cs="Segoe UI"/>
-                <w:color w:val="374151"/>
-                <w:sz w:val="21"/>
-                <w:szCs w:val="21"/>
-                <w:lang w:val="en-US"/>
-              </w:rPr>
-              <w:t>Clear syntax akin to the flux bands on my DeLorean.</w:t>
-            </w:r>
-          </w:p>
-        </w:tc>
-      </w:tr>
-      <w:tr>
-        <w:tc>
-          <w:tcPr>
-            <w:cnfStyle w:val="001000000000" w:firstRow="0" w:lastRow="0" w:firstColumn="1" w:lastColumn="0" w:oddVBand="0" w:evenVBand="0" w:oddHBand="0" w:evenHBand="0" w:firstRowFirstColumn="0" w:firstRowLastColumn="0" w:lastRowFirstColumn="0" w:lastRowLastColumn="0"/>
-            <w:tcW w:w="1696" w:type="dxa"/>
-          </w:tcPr>
-          <w:p>
-            <w:pPr>
-              <w:spacing w:line="360" w:lineRule="auto"/>
-              <w:rPr>
-                <w:rFonts w:asciiTheme="majorHAnsi" w:eastAsia="Times New Roman" w:hAnsiTheme="majorHAnsi" w:cstheme="majorHAnsi"/>
-                <w:color w:val="374151"/>
-                <w:sz w:val="24"/>
-                <w:szCs w:val="24"/>
-              </w:rPr>
-            </w:pPr>
-            <w:proofErr w:type="spellStart"/>
-            <w:r>
-              <w:rPr>
-                <w:rStyle w:val="Strong"/>
-                <w:rFonts w:ascii="Segoe UI" w:hAnsi="Segoe UI" w:cs="Segoe UI"/>
-                <w:color w:val="374151"/>
-                <w:sz w:val="21"/>
-                <w:szCs w:val="21"/>
-                <w:bdr w:val="single" w:sz="2" w:space="0" w:color="D9D9E3" w:frame="1"/>
-              </w:rPr>
-              <w:t>Versatility</w:t>
-            </w:r>
-            <w:proofErr w:type="spellEnd"/>
-          </w:p>
-        </w:tc>
-        <w:tc>
-          <w:tcPr>
-            <w:tcW w:w="7932" w:type="dxa"/>
-          </w:tcPr>
-          <w:p>
-            <w:pPr>
-              <w:spacing w:line="360" w:lineRule="auto"/>
-              <w:cnfStyle w:val="000000000000" w:firstRow="0" w:lastRow="0" w:firstColumn="0" w:lastColumn="0" w:oddVBand="0" w:evenVBand="0" w:oddHBand="0" w:evenHBand="0" w:firstRowFirstColumn="0" w:firstRowLastColumn="0" w:lastRowFirstColumn="0" w:lastRowLastColumn="0"/>
-              <w:rPr>
-                <w:rFonts w:asciiTheme="majorHAnsi" w:eastAsia="Times New Roman" w:hAnsiTheme="majorHAnsi" w:cstheme="majorHAnsi"/>
-                <w:color w:val="374151"/>
-                <w:sz w:val="24"/>
-                <w:szCs w:val="24"/>
-                <w:lang w:val="en-US"/>
-              </w:rPr>
-            </w:pPr>
-            <w:r>
-              <w:rPr>
-                <w:rFonts w:ascii="Segoe UI" w:hAnsi="Segoe UI" w:cs="Segoe UI"/>
-                <w:color w:val="374151"/>
-                <w:sz w:val="21"/>
-                <w:szCs w:val="21"/>
-                <w:lang w:val="en-US"/>
-              </w:rPr>
-              <w:t>A companion for data manipulation, algorithm crafting, and beyond.</w:t>
-            </w:r>
-          </w:p>
-        </w:tc>
-      </w:tr>
-      <w:tr>
-        <w:trPr>
-          <w:cnfStyle w:val="000000100000" w:firstRow="0" w:lastRow="0" w:firstColumn="0" w:lastColumn="0" w:oddVBand="0" w:evenVBand="0" w:oddHBand="1" w:evenHBand="0" w:firstRowFirstColumn="0" w:firstRowLastColumn="0" w:lastRowFirstColumn="0" w:lastRowLastColumn="0"/>
-        </w:trPr>
-        <w:tc>
-          <w:tcPr>
-            <w:cnfStyle w:val="001000000000" w:firstRow="0" w:lastRow="0" w:firstColumn="1" w:lastColumn="0" w:oddVBand="0" w:evenVBand="0" w:oddHBand="0" w:evenHBand="0" w:firstRowFirstColumn="0" w:firstRowLastColumn="0" w:lastRowFirstColumn="0" w:lastRowLastColumn="0"/>
-            <w:tcW w:w="1696" w:type="dxa"/>
-          </w:tcPr>
-          <w:p>
-            <w:pPr>
-              <w:spacing w:line="360" w:lineRule="auto"/>
-              <w:rPr>
-                <w:rFonts w:asciiTheme="majorHAnsi" w:eastAsia="Times New Roman" w:hAnsiTheme="majorHAnsi" w:cstheme="majorHAnsi"/>
-                <w:color w:val="374151"/>
-                <w:sz w:val="24"/>
-                <w:szCs w:val="24"/>
-              </w:rPr>
-            </w:pPr>
-            <w:r>
-              <w:rPr>
-                <w:rStyle w:val="Strong"/>
-                <w:rFonts w:ascii="Segoe UI" w:hAnsi="Segoe UI" w:cs="Segoe UI"/>
-                <w:color w:val="374151"/>
-                <w:sz w:val="21"/>
-                <w:szCs w:val="21"/>
-                <w:bdr w:val="single" w:sz="2" w:space="0" w:color="D9D9E3" w:frame="1"/>
-              </w:rPr>
-              <w:t>Community</w:t>
-            </w:r>
-          </w:p>
-        </w:tc>
-        <w:tc>
-          <w:tcPr>
-            <w:tcW w:w="7932" w:type="dxa"/>
-          </w:tcPr>
-          <w:p>
-            <w:pPr>
-              <w:spacing w:line="360" w:lineRule="auto"/>
-              <w:cnfStyle w:val="000000100000" w:firstRow="0" w:lastRow="0" w:firstColumn="0" w:lastColumn="0" w:oddVBand="0" w:evenVBand="0" w:oddHBand="1" w:evenHBand="0" w:firstRowFirstColumn="0" w:firstRowLastColumn="0" w:lastRowFirstColumn="0" w:lastRowLastColumn="0"/>
-              <w:rPr>
-                <w:rFonts w:asciiTheme="majorHAnsi" w:eastAsia="Times New Roman" w:hAnsiTheme="majorHAnsi" w:cstheme="majorHAnsi"/>
-                <w:color w:val="374151"/>
-                <w:sz w:val="24"/>
-                <w:szCs w:val="24"/>
-                <w:lang w:val="en-US"/>
-              </w:rPr>
-            </w:pPr>
-            <w:r>
-              <w:rPr>
-                <w:rFonts w:ascii="Segoe UI" w:hAnsi="Segoe UI" w:cs="Segoe UI"/>
-                <w:color w:val="374151"/>
-                <w:sz w:val="21"/>
-                <w:szCs w:val="21"/>
-                <w:lang w:val="en-US"/>
-              </w:rPr>
-              <w:t>An ever-growing, collaborative community across epochs.</w:t>
-            </w:r>
-          </w:p>
-        </w:tc>
-      </w:tr>
-      <w:tr>
-        <w:tc>
-          <w:tcPr>
-            <w:cnfStyle w:val="001000000000" w:firstRow="0" w:lastRow="0" w:firstColumn="1" w:lastColumn="0" w:oddVBand="0" w:evenVBand="0" w:oddHBand="0" w:evenHBand="0" w:firstRowFirstColumn="0" w:firstRowLastColumn="0" w:lastRowFirstColumn="0" w:lastRowLastColumn="0"/>
-            <w:tcW w:w="1696" w:type="dxa"/>
-          </w:tcPr>
-          <w:p>
-            <w:pPr>
-              <w:spacing w:line="360" w:lineRule="auto"/>
-              <w:rPr>
-                <w:rFonts w:asciiTheme="majorHAnsi" w:eastAsia="Times New Roman" w:hAnsiTheme="majorHAnsi" w:cstheme="majorHAnsi"/>
-                <w:color w:val="374151"/>
-                <w:sz w:val="24"/>
-                <w:szCs w:val="24"/>
-              </w:rPr>
-            </w:pPr>
-            <w:proofErr w:type="spellStart"/>
-            <w:r>
-              <w:rPr>
-                <w:rStyle w:val="Strong"/>
-                <w:rFonts w:ascii="Segoe UI" w:hAnsi="Segoe UI" w:cs="Segoe UI"/>
-                <w:color w:val="374151"/>
-                <w:sz w:val="21"/>
-                <w:szCs w:val="21"/>
-                <w:bdr w:val="single" w:sz="2" w:space="0" w:color="D9D9E3" w:frame="1"/>
-              </w:rPr>
-              <w:t>Adaptability</w:t>
-            </w:r>
-            <w:proofErr w:type="spellEnd"/>
-          </w:p>
-        </w:tc>
-        <w:tc>
-          <w:tcPr>
-            <w:tcW w:w="7932" w:type="dxa"/>
-          </w:tcPr>
-          <w:p>
-            <w:pPr>
-              <w:spacing w:line="360" w:lineRule="auto"/>
-              <w:cnfStyle w:val="000000000000" w:firstRow="0" w:lastRow="0" w:firstColumn="0" w:lastColumn="0" w:oddVBand="0" w:evenVBand="0" w:oddHBand="0" w:evenHBand="0" w:firstRowFirstColumn="0" w:firstRowLastColumn="0" w:lastRowFirstColumn="0" w:lastRowLastColumn="0"/>
-              <w:rPr>
-                <w:rFonts w:asciiTheme="majorHAnsi" w:eastAsia="Times New Roman" w:hAnsiTheme="majorHAnsi" w:cstheme="majorHAnsi"/>
-                <w:color w:val="374151"/>
-                <w:sz w:val="24"/>
-                <w:szCs w:val="24"/>
-                <w:lang w:val="en-US"/>
-              </w:rPr>
-            </w:pPr>
-            <w:r>
-              <w:rPr>
-                <w:rFonts w:ascii="Segoe UI" w:hAnsi="Segoe UI" w:cs="Segoe UI"/>
-                <w:color w:val="374151"/>
-                <w:sz w:val="21"/>
-                <w:szCs w:val="21"/>
-                <w:lang w:val="en-US"/>
-              </w:rPr>
-              <w:t>Thrives on various platforms, navigating the coding time-stream.</w:t>
-            </w:r>
-          </w:p>
-        </w:tc>
-      </w:tr>
-    </w:tbl>
-    <w:p>
-      <w:pPr>
-        <w:spacing w:line="360" w:lineRule="auto"/>
-        <w:rPr>
-          <w:rFonts w:asciiTheme="majorHAnsi" w:eastAsia="Times New Roman" w:hAnsiTheme="majorHAnsi" w:cstheme="majorHAnsi"/>
-          <w:color w:val="374151"/>
-          <w:sz w:val="24"/>
-          <w:szCs w:val="24"/>
-          <w:lang w:val="en-US"/>
-        </w:rPr>
-      </w:pPr>
-    </w:p>
-    <w:p>
-      <w:pPr>
-        <w:spacing w:line="360" w:lineRule="auto"/>
-        <w:rPr>
-          <w:rFonts w:asciiTheme="majorHAnsi" w:hAnsiTheme="majorHAnsi" w:cstheme="majorHAnsi"/>
-          <w:lang w:val="en-US"/>
-        </w:rPr>
-      </w:pPr>
-      <w:r>
-        <w:rPr>
-          <w:rFonts w:asciiTheme="majorHAnsi" w:hAnsiTheme="majorHAnsi" w:cstheme="majorHAnsi"/>
-          <w:lang w:val="en-US"/>
-        </w:rPr>
-        <w:t xml:space="preserve">May Python guide your coding odyssey, as you embark on </w:t>
-      </w:r>
-      <w:proofErr w:type="spellStart"/>
-      <w:r>
-        <w:rPr>
-          <w:rFonts w:asciiTheme="majorHAnsi" w:hAnsiTheme="majorHAnsi" w:cstheme="majorHAnsi"/>
-          <w:lang w:val="en-US"/>
-        </w:rPr>
-        <w:t>byte</w:t>
-      </w:r>
-      <w:proofErr w:type="spellEnd"/>
-      <w:r>
-        <w:rPr>
-          <w:rFonts w:asciiTheme="majorHAnsi" w:hAnsiTheme="majorHAnsi" w:cstheme="majorHAnsi"/>
-          <w:lang w:val="en-US"/>
-        </w:rPr>
-        <w:t>-sized victories across the ages.</w:t>
+        <w:t>.</w:t>
       </w:r>
     </w:p>
     <w:p>
@@ -469,63 +93,12 @@
           <w:lang w:val="en-US"/>
         </w:rPr>
       </w:pPr>
-    </w:p>
-    <w:p>
-      <w:pPr>
-        <w:spacing w:line="360" w:lineRule="auto"/>
-        <w:rPr>
-          <w:rFonts w:asciiTheme="majorHAnsi" w:hAnsiTheme="majorHAnsi" w:cstheme="majorHAnsi"/>
-          <w:i/>
-          <w:iCs/>
-          <w:lang w:val="en-US"/>
-        </w:rPr>
-      </w:pPr>
       <w:r>
         <w:rPr>
-          <w:rFonts w:asciiTheme="majorHAnsi" w:hAnsiTheme="majorHAnsi" w:cstheme="majorHAnsi"/>
-          <w:i/>
-          <w:iCs/>
-          <w:lang w:val="en-US"/>
-        </w:rPr>
-        <w:t>Temporal Regards,</w:t>
-      </w:r>
-    </w:p>
-    <w:p>
-      <w:pPr>
-        <w:spacing w:line="360" w:lineRule="auto"/>
-        <w:rPr>
-          <w:rFonts w:asciiTheme="majorHAnsi" w:hAnsiTheme="majorHAnsi" w:cstheme="majorHAnsi"/>
-          <w:i/>
-          <w:iCs/>
-          <w:lang w:val="en-US"/>
-        </w:rPr>
-      </w:pPr>
-      <w:r>
-        <w:rPr>
-          <w:rFonts w:asciiTheme="majorHAnsi" w:hAnsiTheme="majorHAnsi" w:cstheme="majorHAnsi"/>
-          <w:i/>
-          <w:iCs/>
-          <w:lang w:val="en-US"/>
-        </w:rPr>
-        <w:t>Doc</w:t>
-      </w:r>
-    </w:p>
-    <w:p>
-      <w:pPr>
-        <w:spacing w:line="360" w:lineRule="auto"/>
-        <w:rPr>
-          <w:rFonts w:asciiTheme="majorHAnsi" w:hAnsiTheme="majorHAnsi" w:cstheme="majorHAnsi"/>
-          <w:i/>
-          <w:iCs/>
-          <w:lang w:val="en-US"/>
-        </w:rPr>
-      </w:pPr>
-      <w:r>
-        <w:rPr>
           <w:noProof/>
         </w:rPr>
         <w:drawing>
-          <wp:inline distT="0" distB="0" distL="0" distR="0" wp14:anchorId="184BFABA" wp14:editId="3FF7B6B4">
+          <wp:inline distT="0" distB="0" distL="0" distR="0" wp14:anchorId="180282FF" wp14:editId="33681F05">
             <wp:extent cx="4352925" cy="2450609"/>
             <wp:effectExtent l="0" t="0" r="0" b="6985"/>
             <wp:docPr id="2" name="Picture 2" descr="DeLorean's teaser for electric gull-wing seems to travel back in time | The  West Australian"/>
@@ -573,6 +146,472 @@
           </wp:inline>
         </w:drawing>
       </w:r>
+    </w:p>
+    <w:p>
+      <w:pPr>
+        <w:spacing w:line="360" w:lineRule="auto"/>
+        <w:rPr>
+          <w:rFonts w:asciiTheme="majorHAnsi" w:hAnsiTheme="majorHAnsi" w:cstheme="majorHAnsi"/>
+          <w:lang w:val="en-US"/>
+        </w:rPr>
+      </w:pPr>
+      <w:r>
+        <w:rPr>
+          <w:rFonts w:asciiTheme="majorHAnsi" w:hAnsiTheme="majorHAnsi" w:cstheme="majorHAnsi"/>
+          <w:lang w:val="en-US"/>
+        </w:rPr>
+        <w:t>{% else %}</w:t>
+      </w:r>
+    </w:p>
+    <w:p>
+      <w:pPr>
+        <w:spacing w:line="360" w:lineRule="auto"/>
+        <w:rPr>
+          <w:rFonts w:asciiTheme="majorHAnsi" w:hAnsiTheme="majorHAnsi" w:cstheme="majorHAnsi"/>
+          <w:lang w:val="en-US"/>
+        </w:rPr>
+      </w:pPr>
+      <w:r>
+        <w:rPr>
+          <w:rFonts w:asciiTheme="majorHAnsi" w:hAnsiTheme="majorHAnsi" w:cstheme="majorHAnsi"/>
+          <w:lang w:val="en-US"/>
+        </w:rPr>
+        <w:t>It is with great excitement and enthusiasm that I write to you about a programming language that has, quite literally, stood the test of time – Python!</w:t>
+      </w:r>
+    </w:p>
+    <w:p>
+      <w:pPr>
+        <w:spacing w:line="360" w:lineRule="auto"/>
+        <w:rPr>
+          <w:rFonts w:asciiTheme="majorHAnsi" w:eastAsia="Times New Roman" w:hAnsiTheme="majorHAnsi" w:cstheme="majorHAnsi"/>
+          <w:color w:val="374151"/>
+          <w:sz w:val="24"/>
+          <w:szCs w:val="24"/>
+          <w:lang w:val="en-US"/>
+        </w:rPr>
+      </w:pPr>
+      <w:r>
+        <w:rPr>
+          <w:rFonts w:asciiTheme="majorHAnsi" w:hAnsiTheme="majorHAnsi" w:cstheme="majorHAnsi"/>
+          <w:lang w:val="en-US"/>
+        </w:rPr>
+        <w:t>In this era of rapid technological advancement, where the DeLorean is but a quaint relic of my own escapades, Python has emerged as a programming language that transcends the ages. Its simplicity, readability, and versatility make it a formidable tool for the scientific minds of both the present and the past.</w:t>
+      </w:r>
+      <w:r>
+        <w:rPr>
+          <w:rFonts w:asciiTheme="majorHAnsi" w:hAnsiTheme="majorHAnsi" w:cstheme="majorHAnsi"/>
+          <w:lang w:val="en-US"/>
+        </w:rPr>
+        <w:t xml:space="preserve"> </w:t>
+      </w:r>
+      <w:r>
+        <w:rPr>
+          <w:rFonts w:asciiTheme="majorHAnsi" w:hAnsiTheme="majorHAnsi" w:cstheme="majorHAnsi"/>
+          <w:lang w:val="en-US"/>
+        </w:rPr>
+        <w:t>Here's a quick breakdown:</w:t>
+      </w:r>
+    </w:p>
+    <w:tbl>
+      <w:tblPr>
+        <w:tblStyle w:val="GridTable2-Accent1"/>
+        <w:tblW w:w="0" w:type="auto"/>
+        <w:tblLook w:val="04A0" w:firstRow="1" w:lastRow="0" w:firstColumn="1" w:lastColumn="0" w:noHBand="0" w:noVBand="1"/>
+      </w:tblPr>
+      <w:tblGrid>
+        <w:gridCol w:w="1696"/>
+        <w:gridCol w:w="7932"/>
+      </w:tblGrid>
+      <w:tr>
+        <w:trPr>
+          <w:cnfStyle w:val="100000000000" w:firstRow="1" w:lastRow="0" w:firstColumn="0" w:lastColumn="0" w:oddVBand="0" w:evenVBand="0" w:oddHBand="0" w:evenHBand="0" w:firstRowFirstColumn="0" w:firstRowLastColumn="0" w:lastRowFirstColumn="0" w:lastRowLastColumn="0"/>
+        </w:trPr>
+        <w:tc>
+          <w:tcPr>
+            <w:cnfStyle w:val="001000000000" w:firstRow="0" w:lastRow="0" w:firstColumn="1" w:lastColumn="0" w:oddVBand="0" w:evenVBand="0" w:oddHBand="0" w:evenHBand="0" w:firstRowFirstColumn="0" w:firstRowLastColumn="0" w:lastRowFirstColumn="0" w:lastRowLastColumn="0"/>
+            <w:tcW w:w="1696" w:type="dxa"/>
+          </w:tcPr>
+          <w:p>
+            <w:pPr>
+              <w:spacing w:line="360" w:lineRule="auto"/>
+              <w:rPr>
+                <w:rFonts w:asciiTheme="majorHAnsi" w:eastAsia="Times New Roman" w:hAnsiTheme="majorHAnsi" w:cstheme="majorHAnsi"/>
+                <w:color w:val="374151"/>
+                <w:sz w:val="24"/>
+                <w:szCs w:val="24"/>
+              </w:rPr>
+            </w:pPr>
+            <w:r>
+              <w:rPr>
+                <w:rFonts w:ascii="Segoe UI" w:hAnsi="Segoe UI" w:cs="Segoe UI"/>
+                <w:color w:val="374151"/>
+                <w:sz w:val="21"/>
+                <w:szCs w:val="21"/>
+              </w:rPr>
+              <w:t>Aspect</w:t>
+            </w:r>
+          </w:p>
+        </w:tc>
+        <w:tc>
+          <w:tcPr>
+            <w:tcW w:w="7932" w:type="dxa"/>
+          </w:tcPr>
+          <w:p>
+            <w:pPr>
+              <w:spacing w:line="360" w:lineRule="auto"/>
+              <w:cnfStyle w:val="100000000000" w:firstRow="1" w:lastRow="0" w:firstColumn="0" w:lastColumn="0" w:oddVBand="0" w:evenVBand="0" w:oddHBand="0" w:evenHBand="0" w:firstRowFirstColumn="0" w:firstRowLastColumn="0" w:lastRowFirstColumn="0" w:lastRowLastColumn="0"/>
+              <w:rPr>
+                <w:rFonts w:asciiTheme="majorHAnsi" w:eastAsia="Times New Roman" w:hAnsiTheme="majorHAnsi" w:cstheme="majorHAnsi"/>
+                <w:color w:val="374151"/>
+                <w:sz w:val="24"/>
+                <w:szCs w:val="24"/>
+              </w:rPr>
+            </w:pPr>
+            <w:r>
+              <w:rPr>
+                <w:rFonts w:ascii="Segoe UI" w:hAnsi="Segoe UI" w:cs="Segoe UI"/>
+                <w:color w:val="374151"/>
+                <w:sz w:val="21"/>
+                <w:szCs w:val="21"/>
+              </w:rPr>
+              <w:t>Praise</w:t>
+            </w:r>
+          </w:p>
+        </w:tc>
+      </w:tr>
+      <w:tr>
+        <w:trPr>
+          <w:cnfStyle w:val="000000100000" w:firstRow="0" w:lastRow="0" w:firstColumn="0" w:lastColumn="0" w:oddVBand="0" w:evenVBand="0" w:oddHBand="1" w:evenHBand="0" w:firstRowFirstColumn="0" w:firstRowLastColumn="0" w:lastRowFirstColumn="0" w:lastRowLastColumn="0"/>
+        </w:trPr>
+        <w:tc>
+          <w:tcPr>
+            <w:cnfStyle w:val="001000000000" w:firstRow="0" w:lastRow="0" w:firstColumn="1" w:lastColumn="0" w:oddVBand="0" w:evenVBand="0" w:oddHBand="0" w:evenHBand="0" w:firstRowFirstColumn="0" w:firstRowLastColumn="0" w:lastRowFirstColumn="0" w:lastRowLastColumn="0"/>
+            <w:tcW w:w="1696" w:type="dxa"/>
+          </w:tcPr>
+          <w:p>
+            <w:pPr>
+              <w:spacing w:line="360" w:lineRule="auto"/>
+              <w:rPr>
+                <w:rFonts w:asciiTheme="majorHAnsi" w:eastAsia="Times New Roman" w:hAnsiTheme="majorHAnsi" w:cstheme="majorHAnsi"/>
+                <w:color w:val="374151"/>
+                <w:sz w:val="24"/>
+                <w:szCs w:val="24"/>
+              </w:rPr>
+            </w:pPr>
+            <w:r>
+              <w:rPr>
+                <w:rStyle w:val="Strong"/>
+                <w:rFonts w:ascii="Segoe UI" w:hAnsi="Segoe UI" w:cs="Segoe UI"/>
+                <w:color w:val="374151"/>
+                <w:sz w:val="21"/>
+                <w:szCs w:val="21"/>
+                <w:bdr w:val="single" w:sz="2" w:space="0" w:color="D9D9E3" w:frame="1"/>
+              </w:rPr>
+              <w:t>Readability</w:t>
+            </w:r>
+          </w:p>
+        </w:tc>
+        <w:tc>
+          <w:tcPr>
+            <w:tcW w:w="7932" w:type="dxa"/>
+          </w:tcPr>
+          <w:p>
+            <w:pPr>
+              <w:spacing w:line="360" w:lineRule="auto"/>
+              <w:cnfStyle w:val="000000100000" w:firstRow="0" w:lastRow="0" w:firstColumn="0" w:lastColumn="0" w:oddVBand="0" w:evenVBand="0" w:oddHBand="1" w:evenHBand="0" w:firstRowFirstColumn="0" w:firstRowLastColumn="0" w:lastRowFirstColumn="0" w:lastRowLastColumn="0"/>
+              <w:rPr>
+                <w:rFonts w:asciiTheme="majorHAnsi" w:eastAsia="Times New Roman" w:hAnsiTheme="majorHAnsi" w:cstheme="majorHAnsi"/>
+                <w:color w:val="374151"/>
+                <w:sz w:val="24"/>
+                <w:szCs w:val="24"/>
+                <w:lang w:val="en-US"/>
+              </w:rPr>
+            </w:pPr>
+            <w:r>
+              <w:rPr>
+                <w:rFonts w:ascii="Segoe UI" w:hAnsi="Segoe UI" w:cs="Segoe UI"/>
+                <w:color w:val="374151"/>
+                <w:sz w:val="21"/>
+                <w:szCs w:val="21"/>
+                <w:lang w:val="en-US"/>
+              </w:rPr>
+              <w:t>Clear syntax akin to the flux bands on my DeLorean.</w:t>
+            </w:r>
+          </w:p>
+        </w:tc>
+      </w:tr>
+      <w:tr>
+        <w:tc>
+          <w:tcPr>
+            <w:cnfStyle w:val="001000000000" w:firstRow="0" w:lastRow="0" w:firstColumn="1" w:lastColumn="0" w:oddVBand="0" w:evenVBand="0" w:oddHBand="0" w:evenHBand="0" w:firstRowFirstColumn="0" w:firstRowLastColumn="0" w:lastRowFirstColumn="0" w:lastRowLastColumn="0"/>
+            <w:tcW w:w="1696" w:type="dxa"/>
+          </w:tcPr>
+          <w:p>
+            <w:pPr>
+              <w:spacing w:line="360" w:lineRule="auto"/>
+              <w:rPr>
+                <w:rFonts w:asciiTheme="majorHAnsi" w:eastAsia="Times New Roman" w:hAnsiTheme="majorHAnsi" w:cstheme="majorHAnsi"/>
+                <w:color w:val="374151"/>
+                <w:sz w:val="24"/>
+                <w:szCs w:val="24"/>
+              </w:rPr>
+            </w:pPr>
+            <w:r>
+              <w:rPr>
+                <w:rStyle w:val="Strong"/>
+                <w:rFonts w:ascii="Segoe UI" w:hAnsi="Segoe UI" w:cs="Segoe UI"/>
+                <w:color w:val="374151"/>
+                <w:sz w:val="21"/>
+                <w:szCs w:val="21"/>
+                <w:bdr w:val="single" w:sz="2" w:space="0" w:color="D9D9E3" w:frame="1"/>
+              </w:rPr>
+              <w:t>Versatility</w:t>
+            </w:r>
+          </w:p>
+        </w:tc>
+        <w:tc>
+          <w:tcPr>
+            <w:tcW w:w="7932" w:type="dxa"/>
+          </w:tcPr>
+          <w:p>
+            <w:pPr>
+              <w:spacing w:line="360" w:lineRule="auto"/>
+              <w:cnfStyle w:val="000000000000" w:firstRow="0" w:lastRow="0" w:firstColumn="0" w:lastColumn="0" w:oddVBand="0" w:evenVBand="0" w:oddHBand="0" w:evenHBand="0" w:firstRowFirstColumn="0" w:firstRowLastColumn="0" w:lastRowFirstColumn="0" w:lastRowLastColumn="0"/>
+              <w:rPr>
+                <w:rFonts w:asciiTheme="majorHAnsi" w:eastAsia="Times New Roman" w:hAnsiTheme="majorHAnsi" w:cstheme="majorHAnsi"/>
+                <w:color w:val="374151"/>
+                <w:sz w:val="24"/>
+                <w:szCs w:val="24"/>
+                <w:lang w:val="en-US"/>
+              </w:rPr>
+            </w:pPr>
+            <w:r>
+              <w:rPr>
+                <w:rFonts w:ascii="Segoe UI" w:hAnsi="Segoe UI" w:cs="Segoe UI"/>
+                <w:color w:val="374151"/>
+                <w:sz w:val="21"/>
+                <w:szCs w:val="21"/>
+                <w:lang w:val="en-US"/>
+              </w:rPr>
+              <w:t>A companion for data manipulation, algorithm crafting, and beyond.</w:t>
+            </w:r>
+          </w:p>
+        </w:tc>
+      </w:tr>
+      <w:tr>
+        <w:trPr>
+          <w:cnfStyle w:val="000000100000" w:firstRow="0" w:lastRow="0" w:firstColumn="0" w:lastColumn="0" w:oddVBand="0" w:evenVBand="0" w:oddHBand="1" w:evenHBand="0" w:firstRowFirstColumn="0" w:firstRowLastColumn="0" w:lastRowFirstColumn="0" w:lastRowLastColumn="0"/>
+        </w:trPr>
+        <w:tc>
+          <w:tcPr>
+            <w:cnfStyle w:val="001000000000" w:firstRow="0" w:lastRow="0" w:firstColumn="1" w:lastColumn="0" w:oddVBand="0" w:evenVBand="0" w:oddHBand="0" w:evenHBand="0" w:firstRowFirstColumn="0" w:firstRowLastColumn="0" w:lastRowFirstColumn="0" w:lastRowLastColumn="0"/>
+            <w:tcW w:w="1696" w:type="dxa"/>
+          </w:tcPr>
+          <w:p>
+            <w:pPr>
+              <w:spacing w:line="360" w:lineRule="auto"/>
+              <w:rPr>
+                <w:rFonts w:asciiTheme="majorHAnsi" w:eastAsia="Times New Roman" w:hAnsiTheme="majorHAnsi" w:cstheme="majorHAnsi"/>
+                <w:color w:val="374151"/>
+                <w:sz w:val="24"/>
+                <w:szCs w:val="24"/>
+              </w:rPr>
+            </w:pPr>
+            <w:r>
+              <w:rPr>
+                <w:rStyle w:val="Strong"/>
+                <w:rFonts w:ascii="Segoe UI" w:hAnsi="Segoe UI" w:cs="Segoe UI"/>
+                <w:color w:val="374151"/>
+                <w:sz w:val="21"/>
+                <w:szCs w:val="21"/>
+                <w:bdr w:val="single" w:sz="2" w:space="0" w:color="D9D9E3" w:frame="1"/>
+              </w:rPr>
+              <w:t>Community</w:t>
+            </w:r>
+          </w:p>
+        </w:tc>
+        <w:tc>
+          <w:tcPr>
+            <w:tcW w:w="7932" w:type="dxa"/>
+          </w:tcPr>
+          <w:p>
+            <w:pPr>
+              <w:spacing w:line="360" w:lineRule="auto"/>
+              <w:cnfStyle w:val="000000100000" w:firstRow="0" w:lastRow="0" w:firstColumn="0" w:lastColumn="0" w:oddVBand="0" w:evenVBand="0" w:oddHBand="1" w:evenHBand="0" w:firstRowFirstColumn="0" w:firstRowLastColumn="0" w:lastRowFirstColumn="0" w:lastRowLastColumn="0"/>
+              <w:rPr>
+                <w:rFonts w:asciiTheme="majorHAnsi" w:eastAsia="Times New Roman" w:hAnsiTheme="majorHAnsi" w:cstheme="majorHAnsi"/>
+                <w:color w:val="374151"/>
+                <w:sz w:val="24"/>
+                <w:szCs w:val="24"/>
+                <w:lang w:val="en-US"/>
+              </w:rPr>
+            </w:pPr>
+            <w:r>
+              <w:rPr>
+                <w:rFonts w:ascii="Segoe UI" w:hAnsi="Segoe UI" w:cs="Segoe UI"/>
+                <w:color w:val="374151"/>
+                <w:sz w:val="21"/>
+                <w:szCs w:val="21"/>
+                <w:lang w:val="en-US"/>
+              </w:rPr>
+              <w:t>An ever-growing, collaborative community across epochs.</w:t>
+            </w:r>
+          </w:p>
+        </w:tc>
+      </w:tr>
+      <w:tr>
+        <w:tc>
+          <w:tcPr>
+            <w:cnfStyle w:val="001000000000" w:firstRow="0" w:lastRow="0" w:firstColumn="1" w:lastColumn="0" w:oddVBand="0" w:evenVBand="0" w:oddHBand="0" w:evenHBand="0" w:firstRowFirstColumn="0" w:firstRowLastColumn="0" w:lastRowFirstColumn="0" w:lastRowLastColumn="0"/>
+            <w:tcW w:w="1696" w:type="dxa"/>
+          </w:tcPr>
+          <w:p>
+            <w:pPr>
+              <w:spacing w:line="360" w:lineRule="auto"/>
+              <w:rPr>
+                <w:rFonts w:asciiTheme="majorHAnsi" w:eastAsia="Times New Roman" w:hAnsiTheme="majorHAnsi" w:cstheme="majorHAnsi"/>
+                <w:color w:val="374151"/>
+                <w:sz w:val="24"/>
+                <w:szCs w:val="24"/>
+              </w:rPr>
+            </w:pPr>
+            <w:r>
+              <w:rPr>
+                <w:rStyle w:val="Strong"/>
+                <w:rFonts w:ascii="Segoe UI" w:hAnsi="Segoe UI" w:cs="Segoe UI"/>
+                <w:color w:val="374151"/>
+                <w:sz w:val="21"/>
+                <w:szCs w:val="21"/>
+                <w:bdr w:val="single" w:sz="2" w:space="0" w:color="D9D9E3" w:frame="1"/>
+              </w:rPr>
+              <w:t>Adaptability</w:t>
+            </w:r>
+          </w:p>
+        </w:tc>
+        <w:tc>
+          <w:tcPr>
+            <w:tcW w:w="7932" w:type="dxa"/>
+          </w:tcPr>
+          <w:p>
+            <w:pPr>
+              <w:spacing w:line="360" w:lineRule="auto"/>
+              <w:cnfStyle w:val="000000000000" w:firstRow="0" w:lastRow="0" w:firstColumn="0" w:lastColumn="0" w:oddVBand="0" w:evenVBand="0" w:oddHBand="0" w:evenHBand="0" w:firstRowFirstColumn="0" w:firstRowLastColumn="0" w:lastRowFirstColumn="0" w:lastRowLastColumn="0"/>
+              <w:rPr>
+                <w:rFonts w:asciiTheme="majorHAnsi" w:eastAsia="Times New Roman" w:hAnsiTheme="majorHAnsi" w:cstheme="majorHAnsi"/>
+                <w:color w:val="374151"/>
+                <w:sz w:val="24"/>
+                <w:szCs w:val="24"/>
+                <w:lang w:val="en-US"/>
+              </w:rPr>
+            </w:pPr>
+            <w:r>
+              <w:rPr>
+                <w:rFonts w:ascii="Segoe UI" w:hAnsi="Segoe UI" w:cs="Segoe UI"/>
+                <w:color w:val="374151"/>
+                <w:sz w:val="21"/>
+                <w:szCs w:val="21"/>
+                <w:lang w:val="en-US"/>
+              </w:rPr>
+              <w:t>Thrives on various platforms, navigating the coding time-stream.</w:t>
+            </w:r>
+          </w:p>
+        </w:tc>
+      </w:tr>
+    </w:tbl>
+    <w:p>
+      <w:pPr>
+        <w:spacing w:line="360" w:lineRule="auto"/>
+        <w:rPr>
+          <w:rFonts w:asciiTheme="majorHAnsi" w:eastAsia="Times New Roman" w:hAnsiTheme="majorHAnsi" w:cstheme="majorHAnsi"/>
+          <w:color w:val="374151"/>
+          <w:sz w:val="24"/>
+          <w:szCs w:val="24"/>
+          <w:lang w:val="en-US"/>
+        </w:rPr>
+      </w:pPr>
+    </w:p>
+    <w:p>
+      <w:pPr>
+        <w:spacing w:line="360" w:lineRule="auto"/>
+        <w:rPr>
+          <w:rFonts w:asciiTheme="majorHAnsi" w:hAnsiTheme="majorHAnsi" w:cstheme="majorHAnsi"/>
+          <w:lang w:val="en-US"/>
+        </w:rPr>
+      </w:pPr>
+      <w:r>
+        <w:rPr>
+          <w:rFonts w:asciiTheme="majorHAnsi" w:hAnsiTheme="majorHAnsi" w:cstheme="majorHAnsi"/>
+          <w:lang w:val="en-US"/>
+        </w:rPr>
+        <w:t>May Python guide your coding odyssey, as you embark on byte-sized victories across the ages.</w:t>
+      </w:r>
+    </w:p>
+    <w:p>
+      <w:pPr>
+        <w:spacing w:line="360" w:lineRule="auto"/>
+        <w:rPr>
+          <w:rFonts w:asciiTheme="majorHAnsi" w:hAnsiTheme="majorHAnsi" w:cstheme="majorHAnsi"/>
+          <w:lang w:val="en-US"/>
+        </w:rPr>
+      </w:pPr>
+      <w:r>
+        <w:rPr>
+          <w:rFonts w:asciiTheme="majorHAnsi" w:hAnsiTheme="majorHAnsi" w:cstheme="majorHAnsi"/>
+          <w:lang w:val="en-US"/>
+        </w:rPr>
+        <w:t>{% endif %}</w:t>
+      </w:r>
+    </w:p>
+    <w:p>
+      <w:pPr>
+        <w:spacing w:line="360" w:lineRule="auto"/>
+        <w:rPr>
+          <w:rFonts w:asciiTheme="majorHAnsi" w:hAnsiTheme="majorHAnsi" w:cstheme="majorHAnsi"/>
+          <w:i/>
+          <w:iCs/>
+          <w:lang w:val="en-US"/>
+        </w:rPr>
+      </w:pPr>
+      <w:r>
+        <w:rPr>
+          <w:rFonts w:asciiTheme="majorHAnsi" w:hAnsiTheme="majorHAnsi" w:cstheme="majorHAnsi"/>
+          <w:i/>
+          <w:iCs/>
+          <w:lang w:val="en-US"/>
+        </w:rPr>
+        <w:t>Temporal Regards,</w:t>
+      </w:r>
+    </w:p>
+    <w:p>
+      <w:pPr>
+        <w:spacing w:line="360" w:lineRule="auto"/>
+        <w:rPr>
+          <w:rFonts w:asciiTheme="majorHAnsi" w:hAnsiTheme="majorHAnsi" w:cstheme="majorHAnsi"/>
+          <w:i/>
+          <w:iCs/>
+          <w:lang w:val="en-US"/>
+        </w:rPr>
+      </w:pPr>
+      <w:r>
+        <w:rPr>
+          <w:rFonts w:asciiTheme="majorHAnsi" w:hAnsiTheme="majorHAnsi" w:cstheme="majorHAnsi"/>
+          <w:i/>
+          <w:iCs/>
+          <w:lang w:val="en-US"/>
+        </w:rPr>
+        <w:t>Doc</w:t>
+      </w:r>
+    </w:p>
+    <w:p>
+      <w:pPr>
+        <w:spacing w:line="360" w:lineRule="auto"/>
+        <w:rPr>
+          <w:rFonts w:asciiTheme="majorHAnsi" w:hAnsiTheme="majorHAnsi" w:cstheme="majorHAnsi"/>
+          <w:i/>
+          <w:iCs/>
+          <w:lang w:val="en-US"/>
+        </w:rPr>
+      </w:pPr>
     </w:p>
     <w:p>
       <w:pPr>

</xml_diff>

<commit_message>
Fix encoding issues and normalize unicode characters
</commit_message>
<xml_diff>
--- a/sample_data/letter_from_Doc.docx
+++ b/sample_data/letter_from_Doc.docx
@@ -38,7 +38,7 @@
           <w:rFonts w:asciiTheme="majorHAnsi" w:hAnsiTheme="majorHAnsi" w:cstheme="majorHAnsi"/>
           <w:lang w:val="en-US"/>
         </w:rPr>
-        <w:t>"</w:t>
+        <w:t>“</w:t>
       </w:r>
       <w:r>
         <w:rPr>
@@ -52,7 +52,7 @@
           <w:rFonts w:asciiTheme="majorHAnsi" w:hAnsiTheme="majorHAnsi" w:cstheme="majorHAnsi"/>
           <w:lang w:val="en-US"/>
         </w:rPr>
-        <w:t>"</w:t>
+        <w:t>”</w:t>
       </w:r>
       <w:r>
         <w:rPr>
@@ -60,6 +60,13 @@
           <w:lang w:val="en-US"/>
         </w:rPr>
         <w:t xml:space="preserve"> %}</w:t>
+      </w:r>
+      <w:r>
+        <w:rPr>
+          <w:rFonts w:asciiTheme="majorHAnsi" w:hAnsiTheme="majorHAnsi" w:cstheme="majorHAnsi"/>
+          <w:lang w:val="en-US"/>
+        </w:rPr>
+        <w:t xml:space="preserve"> </w:t>
       </w:r>
     </w:p>
     <w:p>
@@ -241,6 +248,7 @@
                 <w:szCs w:val="24"/>
               </w:rPr>
             </w:pPr>
+            <w:proofErr w:type="spellStart"/>
             <w:r>
               <w:rPr>
                 <w:rFonts w:ascii="Segoe UI" w:hAnsi="Segoe UI" w:cs="Segoe UI"/>
@@ -250,6 +258,7 @@
               </w:rPr>
               <w:t>Aspect</w:t>
             </w:r>
+            <w:proofErr w:type="spellEnd"/>
           </w:p>
         </w:tc>
         <w:tc>
@@ -267,6 +276,7 @@
                 <w:szCs w:val="24"/>
               </w:rPr>
             </w:pPr>
+            <w:proofErr w:type="spellStart"/>
             <w:r>
               <w:rPr>
                 <w:rFonts w:ascii="Segoe UI" w:hAnsi="Segoe UI" w:cs="Segoe UI"/>
@@ -276,6 +286,7 @@
               </w:rPr>
               <w:t>Praise</w:t>
             </w:r>
+            <w:proofErr w:type="spellEnd"/>
           </w:p>
         </w:tc>
       </w:tr>
@@ -298,6 +309,7 @@
                 <w:szCs w:val="24"/>
               </w:rPr>
             </w:pPr>
+            <w:proofErr w:type="spellStart"/>
             <w:r>
               <w:rPr>
                 <w:rStyle w:val="Strong"/>
@@ -309,6 +321,7 @@
               </w:rPr>
               <w:t>Readability</w:t>
             </w:r>
+            <w:proofErr w:type="spellEnd"/>
           </w:p>
         </w:tc>
         <w:tc>
@@ -356,6 +369,7 @@
                 <w:szCs w:val="24"/>
               </w:rPr>
             </w:pPr>
+            <w:proofErr w:type="spellStart"/>
             <w:r>
               <w:rPr>
                 <w:rStyle w:val="Strong"/>
@@ -367,6 +381,7 @@
               </w:rPr>
               <w:t>Versatility</w:t>
             </w:r>
+            <w:proofErr w:type="spellEnd"/>
           </w:p>
         </w:tc>
         <w:tc>
@@ -475,6 +490,7 @@
                 <w:szCs w:val="24"/>
               </w:rPr>
             </w:pPr>
+            <w:proofErr w:type="spellStart"/>
             <w:r>
               <w:rPr>
                 <w:rStyle w:val="Strong"/>
@@ -486,6 +502,7 @@
               </w:rPr>
               <w:t>Adaptability</w:t>
             </w:r>
+            <w:proofErr w:type="spellEnd"/>
           </w:p>
         </w:tc>
         <w:tc>
@@ -543,7 +560,23 @@
           <w:rFonts w:asciiTheme="majorHAnsi" w:hAnsiTheme="majorHAnsi" w:cstheme="majorHAnsi"/>
           <w:lang w:val="en-US"/>
         </w:rPr>
-        <w:t>May Python guide your coding odyssey, as you embark on byte-sized victories across the ages.</w:t>
+        <w:t xml:space="preserve">May Python guide your coding odyssey, as you embark on </w:t>
+      </w:r>
+      <w:proofErr w:type="spellStart"/>
+      <w:r>
+        <w:rPr>
+          <w:rFonts w:asciiTheme="majorHAnsi" w:hAnsiTheme="majorHAnsi" w:cstheme="majorHAnsi"/>
+          <w:lang w:val="en-US"/>
+        </w:rPr>
+        <w:t>byte</w:t>
+      </w:r>
+      <w:proofErr w:type="spellEnd"/>
+      <w:r>
+        <w:rPr>
+          <w:rFonts w:asciiTheme="majorHAnsi" w:hAnsiTheme="majorHAnsi" w:cstheme="majorHAnsi"/>
+          <w:lang w:val="en-US"/>
+        </w:rPr>
+        <w:t>-sized victories across the ages.</w:t>
       </w:r>
     </w:p>
     <w:p>
@@ -601,17 +634,6 @@
         </w:rPr>
         <w:t>Doc</w:t>
       </w:r>
-    </w:p>
-    <w:p>
-      <w:pPr>
-        <w:spacing w:line="360" w:lineRule="auto"/>
-        <w:rPr>
-          <w:rFonts w:asciiTheme="majorHAnsi" w:hAnsiTheme="majorHAnsi" w:cstheme="majorHAnsi"/>
-          <w:i/>
-          <w:iCs/>
-          <w:lang w:val="en-US"/>
-        </w:rPr>
-      </w:pPr>
     </w:p>
     <w:p>
       <w:pPr>

</xml_diff>

<commit_message>
Add .gitignore entries for dev-related files and ignore Alteryx folder
</commit_message>
<xml_diff>
--- a/sample_data/letter_from_Doc.docx
+++ b/sample_data/letter_from_Doc.docx
@@ -15,7 +15,23 @@
           <w:rFonts w:asciiTheme="majorHAnsi" w:hAnsiTheme="majorHAnsi" w:cstheme="majorHAnsi"/>
           <w:lang w:val="en-US"/>
         </w:rPr>
-        <w:t>Dear {{ name }},</w:t>
+        <w:t xml:space="preserve">Dear </w:t>
+      </w:r>
+      <w:proofErr w:type="gramStart"/>
+      <w:r>
+        <w:rPr>
+          <w:rFonts w:asciiTheme="majorHAnsi" w:hAnsiTheme="majorHAnsi" w:cstheme="majorHAnsi"/>
+          <w:lang w:val="en-US"/>
+        </w:rPr>
+        <w:t>{{ name</w:t>
+      </w:r>
+      <w:proofErr w:type="gramEnd"/>
+      <w:r>
+        <w:rPr>
+          <w:rFonts w:asciiTheme="majorHAnsi" w:hAnsiTheme="majorHAnsi" w:cstheme="majorHAnsi"/>
+          <w:lang w:val="en-US"/>
+        </w:rPr>
+        <w:t xml:space="preserve"> }},</w:t>
       </w:r>
     </w:p>
     <w:p>
@@ -26,48 +42,6 @@
           <w:lang w:val="en-US"/>
         </w:rPr>
       </w:pPr>
-      <w:r>
-        <w:rPr>
-          <w:rFonts w:asciiTheme="majorHAnsi" w:hAnsiTheme="majorHAnsi" w:cstheme="majorHAnsi"/>
-          <w:lang w:val="en-US"/>
-        </w:rPr>
-        <w:t xml:space="preserve">{% if name == </w:t>
-      </w:r>
-      <w:r>
-        <w:rPr>
-          <w:rFonts w:asciiTheme="majorHAnsi" w:hAnsiTheme="majorHAnsi" w:cstheme="majorHAnsi"/>
-          <w:lang w:val="en-US"/>
-        </w:rPr>
-        <w:t>“</w:t>
-      </w:r>
-      <w:r>
-        <w:rPr>
-          <w:rFonts w:asciiTheme="majorHAnsi" w:hAnsiTheme="majorHAnsi" w:cstheme="majorHAnsi"/>
-          <w:lang w:val="en-US"/>
-        </w:rPr>
-        <w:t>Marty</w:t>
-      </w:r>
-      <w:r>
-        <w:rPr>
-          <w:rFonts w:asciiTheme="majorHAnsi" w:hAnsiTheme="majorHAnsi" w:cstheme="majorHAnsi"/>
-          <w:lang w:val="en-US"/>
-        </w:rPr>
-        <w:t>”</w:t>
-      </w:r>
-      <w:r>
-        <w:rPr>
-          <w:rFonts w:asciiTheme="majorHAnsi" w:hAnsiTheme="majorHAnsi" w:cstheme="majorHAnsi"/>
-          <w:lang w:val="en-US"/>
-        </w:rPr>
-        <w:t xml:space="preserve"> %}</w:t>
-      </w:r>
-      <w:r>
-        <w:rPr>
-          <w:rFonts w:asciiTheme="majorHAnsi" w:hAnsiTheme="majorHAnsi" w:cstheme="majorHAnsi"/>
-          <w:lang w:val="en-US"/>
-        </w:rPr>
-        <w:t xml:space="preserve"> </w:t>
-      </w:r>
     </w:p>
     <w:p>
       <w:pPr>
@@ -82,14 +56,42 @@
           <w:rFonts w:asciiTheme="majorHAnsi" w:hAnsiTheme="majorHAnsi" w:cstheme="majorHAnsi"/>
           <w:lang w:val="en-US"/>
         </w:rPr>
-        <w:t>If my calculations are correct, you will receive this letter immediately after you saw the DeLorean struck by lightning. First, let me assure you that I am alive and well. I've been living happily these past eight months in the year 1885</w:t>
-      </w:r>
-      <w:r>
-        <w:rPr>
-          <w:rFonts w:asciiTheme="majorHAnsi" w:hAnsiTheme="majorHAnsi" w:cstheme="majorHAnsi"/>
-          <w:lang w:val="en-US"/>
-        </w:rPr>
-        <w:t>.</w:t>
+        <w:t xml:space="preserve">{% if name == </w:t>
+      </w:r>
+      <w:r>
+        <w:rPr>
+          <w:rFonts w:asciiTheme="majorHAnsi" w:hAnsiTheme="majorHAnsi" w:cstheme="majorHAnsi"/>
+          <w:lang w:val="en-US"/>
+        </w:rPr>
+        <w:t>“</w:t>
+      </w:r>
+      <w:r>
+        <w:rPr>
+          <w:rFonts w:asciiTheme="majorHAnsi" w:hAnsiTheme="majorHAnsi" w:cstheme="majorHAnsi"/>
+          <w:lang w:val="en-US"/>
+        </w:rPr>
+        <w:t>Marty</w:t>
+      </w:r>
+      <w:r>
+        <w:rPr>
+          <w:rFonts w:asciiTheme="majorHAnsi" w:hAnsiTheme="majorHAnsi" w:cstheme="majorHAnsi"/>
+          <w:lang w:val="en-US"/>
+        </w:rPr>
+        <w:t>”</w:t>
+      </w:r>
+      <w:r>
+        <w:rPr>
+          <w:rFonts w:asciiTheme="majorHAnsi" w:hAnsiTheme="majorHAnsi" w:cstheme="majorHAnsi"/>
+          <w:lang w:val="en-US"/>
+        </w:rPr>
+        <w:t xml:space="preserve"> %}</w:t>
+      </w:r>
+      <w:r>
+        <w:rPr>
+          <w:rFonts w:asciiTheme="majorHAnsi" w:hAnsiTheme="majorHAnsi" w:cstheme="majorHAnsi"/>
+          <w:lang w:val="en-US"/>
+        </w:rPr>
+        <w:t xml:space="preserve"> </w:t>
       </w:r>
     </w:p>
     <w:p>
@@ -102,12 +104,44 @@
       </w:pPr>
       <w:r>
         <w:rPr>
+          <w:rFonts w:asciiTheme="majorHAnsi" w:hAnsiTheme="majorHAnsi" w:cstheme="majorHAnsi"/>
+          <w:lang w:val="en-US"/>
+        </w:rPr>
+        <w:t>If my calculations are correct, you will receive this letter immediately after you saw the DeLorean struck by lightning. First, let me assure you that I am alive and well. I've been living happily these past eight months in the year 1885</w:t>
+      </w:r>
+      <w:r>
+        <w:rPr>
+          <w:rFonts w:asciiTheme="majorHAnsi" w:hAnsiTheme="majorHAnsi" w:cstheme="majorHAnsi"/>
+          <w:lang w:val="en-US"/>
+        </w:rPr>
+        <w:t>.</w:t>
+      </w:r>
+    </w:p>
+    <w:p>
+      <w:pPr>
+        <w:spacing w:line="360" w:lineRule="auto"/>
+        <w:rPr>
+          <w:rFonts w:asciiTheme="majorHAnsi" w:hAnsiTheme="majorHAnsi" w:cstheme="majorHAnsi"/>
+          <w:lang w:val="en-US"/>
+        </w:rPr>
+      </w:pPr>
+    </w:p>
+    <w:p>
+      <w:pPr>
+        <w:spacing w:line="360" w:lineRule="auto"/>
+        <w:rPr>
+          <w:rFonts w:asciiTheme="majorHAnsi" w:hAnsiTheme="majorHAnsi" w:cstheme="majorHAnsi"/>
+          <w:lang w:val="en-US"/>
+        </w:rPr>
+      </w:pPr>
+      <w:r>
+        <w:rPr>
           <w:noProof/>
         </w:rPr>
         <w:drawing>
-          <wp:inline distT="0" distB="0" distL="0" distR="0" wp14:anchorId="180282FF" wp14:editId="33681F05">
-            <wp:extent cx="4352925" cy="2450609"/>
-            <wp:effectExtent l="0" t="0" r="0" b="6985"/>
+          <wp:inline distT="0" distB="0" distL="0" distR="0" wp14:anchorId="180282FF" wp14:editId="6B940423">
+            <wp:extent cx="2447925" cy="1378132"/>
+            <wp:effectExtent l="0" t="0" r="0" b="0"/>
             <wp:docPr id="2" name="Picture 2" descr="DeLorean's teaser for electric gull-wing seems to travel back in time | The  West Australian"/>
             <wp:cNvGraphicFramePr>
               <a:graphicFrameLocks xmlns:a="http://schemas.openxmlformats.org/drawingml/2006/main" noChangeAspect="1"/>
@@ -122,7 +156,7 @@
                     </pic:cNvPicPr>
                   </pic:nvPicPr>
                   <pic:blipFill>
-                    <a:blip r:embed="rId6">
+                    <a:blip r:embed="rId6" cstate="print">
                       <a:extLst>
                         <a:ext uri="{28A0092B-C50C-407E-A947-70E740481C1C}">
                           <a14:useLocalDpi xmlns:a14="http://schemas.microsoft.com/office/drawing/2010/main" val="0"/>
@@ -137,7 +171,7 @@
                   <pic:spPr bwMode="auto">
                     <a:xfrm>
                       <a:off x="0" y="0"/>
-                      <a:ext cx="4356293" cy="2452505"/>
+                      <a:ext cx="2455470" cy="1382380"/>
                     </a:xfrm>
                     <a:prstGeom prst="rect">
                       <a:avLst/>
@@ -153,6 +187,15 @@
           </wp:inline>
         </w:drawing>
       </w:r>
+    </w:p>
+    <w:p>
+      <w:pPr>
+        <w:spacing w:line="360" w:lineRule="auto"/>
+        <w:rPr>
+          <w:rFonts w:asciiTheme="majorHAnsi" w:hAnsiTheme="majorHAnsi" w:cstheme="majorHAnsi"/>
+          <w:lang w:val="en-US"/>
+        </w:rPr>
+      </w:pPr>
     </w:p>
     <w:p>
       <w:pPr>
@@ -594,6 +637,15 @@
         </w:rPr>
         <w:t>{% endif %}</w:t>
       </w:r>
+    </w:p>
+    <w:p>
+      <w:pPr>
+        <w:spacing w:line="360" w:lineRule="auto"/>
+        <w:rPr>
+          <w:rFonts w:asciiTheme="majorHAnsi" w:hAnsiTheme="majorHAnsi" w:cstheme="majorHAnsi"/>
+          <w:lang w:val="en-US"/>
+        </w:rPr>
+      </w:pPr>
     </w:p>
     <w:p>
       <w:pPr>

</xml_diff>